<commit_message>
add read pdta & update doc03
</commit_message>
<xml_diff>
--- a/informe practica 03 (beta).docx
+++ b/informe practica 03 (beta).docx
@@ -90,7 +90,7 @@
               </wp:anchor>
             </w:drawing>
           </mc:Choice>
-          <mc:Fallback xmlns:w16sdtfl="http://schemas.microsoft.com/office/word/2024/wordml/sdtformatlock" xmlns:w16sdtdh="http://schemas.microsoft.com/office/word/2020/wordml/sdtdatahash" xmlns:w16du="http://schemas.microsoft.com/office/word/2023/wordml/word16du" xmlns:w16="http://schemas.microsoft.com/office/word/2018/wordml" xmlns:w16cex="http://schemas.microsoft.com/office/word/2018/wordml/cex" xmlns:oel="http://schemas.microsoft.com/office/2019/extlst">
+          <mc:Fallback xmlns:oel="http://schemas.microsoft.com/office/2019/extlst" xmlns:w16cex="http://schemas.microsoft.com/office/word/2018/wordml/cex" xmlns:w16="http://schemas.microsoft.com/office/word/2018/wordml" xmlns:w16du="http://schemas.microsoft.com/office/word/2023/wordml/word16du" xmlns:w16sdtdh="http://schemas.microsoft.com/office/word/2020/wordml/sdtdatahash" xmlns:w16sdtfl="http://schemas.microsoft.com/office/word/2024/wordml/sdtformatlock">
             <w:pict>
               <v:line w14:anchorId="79000A9E" id="Conector recto 11" o:spid="_x0000_s1026" style="position:absolute;flip:y;z-index:251662336;visibility:visible;mso-wrap-style:square;mso-width-percent:0;mso-height-percent:0;mso-wrap-distance-left:9pt;mso-wrap-distance-top:0;mso-wrap-distance-right:9pt;mso-wrap-distance-bottom:0;mso-position-horizontal:absolute;mso-position-horizontal-relative:text;mso-position-vertical:absolute;mso-position-vertical-relative:text;mso-width-percent:0;mso-height-percent:0;mso-width-relative:page;mso-height-relative:page" from="0,9.45pt" to="495pt,9.45pt" o:gfxdata="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" o:allowincell="f" strokeweight="4.5pt">
                 <v:stroke linestyle="thickThin"/>
@@ -444,7 +444,7 @@
               </wp:anchor>
             </w:drawing>
           </mc:Choice>
-          <mc:Fallback xmlns:w16sdtfl="http://schemas.microsoft.com/office/word/2024/wordml/sdtformatlock" xmlns:w16sdtdh="http://schemas.microsoft.com/office/word/2020/wordml/sdtdatahash" xmlns:w16du="http://schemas.microsoft.com/office/word/2023/wordml/word16du" xmlns:w16="http://schemas.microsoft.com/office/word/2018/wordml" xmlns:w16cex="http://schemas.microsoft.com/office/word/2018/wordml/cex" xmlns:oel="http://schemas.microsoft.com/office/2019/extlst">
+          <mc:Fallback xmlns:oel="http://schemas.microsoft.com/office/2019/extlst" xmlns:w16cex="http://schemas.microsoft.com/office/word/2018/wordml/cex" xmlns:w16="http://schemas.microsoft.com/office/word/2018/wordml" xmlns:w16du="http://schemas.microsoft.com/office/word/2023/wordml/word16du" xmlns:w16sdtdh="http://schemas.microsoft.com/office/word/2020/wordml/sdtdatahash" xmlns:w16sdtfl="http://schemas.microsoft.com/office/word/2024/wordml/sdtformatlock">
             <w:pict>
               <v:shapetype w14:anchorId="23E962EA" id="_x0000_t66" coordsize="21600,21600" o:spt="66" adj="5400,5400" path="m@0,l@0@1,21600@1,21600@2@0@2@0,21600,,10800xe">
                 <v:stroke joinstyle="miter"/>
@@ -542,7 +542,7 @@
               </wp:anchor>
             </w:drawing>
           </mc:Choice>
-          <mc:Fallback xmlns:w16sdtfl="http://schemas.microsoft.com/office/word/2024/wordml/sdtformatlock" xmlns:w16sdtdh="http://schemas.microsoft.com/office/word/2020/wordml/sdtdatahash" xmlns:w16du="http://schemas.microsoft.com/office/word/2023/wordml/word16du" xmlns:w16="http://schemas.microsoft.com/office/word/2018/wordml" xmlns:w16cex="http://schemas.microsoft.com/office/word/2018/wordml/cex" xmlns:oel="http://schemas.microsoft.com/office/2019/extlst">
+          <mc:Fallback xmlns:oel="http://schemas.microsoft.com/office/2019/extlst" xmlns:w16cex="http://schemas.microsoft.com/office/word/2018/wordml/cex" xmlns:w16="http://schemas.microsoft.com/office/word/2018/wordml" xmlns:w16du="http://schemas.microsoft.com/office/word/2023/wordml/word16du" xmlns:w16sdtdh="http://schemas.microsoft.com/office/word/2020/wordml/sdtdatahash" xmlns:w16sdtfl="http://schemas.microsoft.com/office/word/2024/wordml/sdtformatlock">
             <w:pict>
               <v:shapetype w14:anchorId="001D26AC" id="_x0000_t13" coordsize="21600,21600" o:spt="13" adj="16200,5400" path="m@0,l@0@1,0@1,0@2@0@2@0,21600,21600,10800xe">
                 <v:stroke joinstyle="miter"/>
@@ -18327,8 +18327,6 @@
               </w:rPr>
               <w:t xml:space="preserve"> Manager</w:t>
             </w:r>
-            <w:bookmarkStart w:id="0" w:name="_GoBack"/>
-            <w:bookmarkEnd w:id="0"/>
           </w:p>
         </w:tc>
         <w:tc>
@@ -18793,6 +18791,58 @@
                 <w:lang w:val="es-MX"/>
               </w:rPr>
             </w:pPr>
+            <w:r>
+              <w:rPr>
+                <w:b w:val="0"/>
+                <w:sz w:val="22"/>
+                <w:lang w:val="es-MX"/>
+              </w:rPr>
+              <w:t>Creación</w:t>
+            </w:r>
+            <w:r>
+              <w:rPr>
+                <w:b w:val="0"/>
+                <w:sz w:val="22"/>
+                <w:lang w:val="es-MX"/>
+              </w:rPr>
+              <w:t xml:space="preserve"> formularios controlados en </w:t>
+            </w:r>
+            <w:proofErr w:type="spellStart"/>
+            <w:r>
+              <w:rPr>
+                <w:b w:val="0"/>
+                <w:sz w:val="22"/>
+                <w:lang w:val="es-MX"/>
+              </w:rPr>
+              <w:t>React</w:t>
+            </w:r>
+            <w:proofErr w:type="spellEnd"/>
+            <w:r>
+              <w:rPr>
+                <w:b w:val="0"/>
+                <w:sz w:val="22"/>
+                <w:lang w:val="es-MX"/>
+              </w:rPr>
+              <w:t xml:space="preserve">, gestionar el estado con </w:t>
+            </w:r>
+            <w:proofErr w:type="spellStart"/>
+            <w:r>
+              <w:rPr>
+                <w:b w:val="0"/>
+                <w:sz w:val="22"/>
+                <w:lang w:val="es-MX"/>
+              </w:rPr>
+              <w:t>useState</w:t>
+            </w:r>
+            <w:proofErr w:type="spellEnd"/>
+            <w:r>
+              <w:rPr>
+                <w:b w:val="0"/>
+                <w:sz w:val="22"/>
+                <w:lang w:val="es-MX"/>
+              </w:rPr>
+              <w:t>, manejar eventos y mostrar mensajes personalizados</w:t>
+            </w:r>
           </w:p>
         </w:tc>
         <w:tc>
@@ -18917,6 +18967,24 @@
                 <w:lang w:val="es-MX"/>
               </w:rPr>
             </w:pPr>
+            <w:r>
+              <w:rPr>
+                <w:b w:val="0"/>
+                <w:sz w:val="22"/>
+                <w:lang w:val="es-MX"/>
+              </w:rPr>
+              <w:t xml:space="preserve">Consolidación del conocimiento de componentes, formularios, eventos y navegación con </w:t>
+            </w:r>
+            <w:proofErr w:type="spellStart"/>
+            <w:r>
+              <w:rPr>
+                <w:b w:val="0"/>
+                <w:sz w:val="22"/>
+                <w:lang w:val="es-MX"/>
+              </w:rPr>
+              <w:t>Routing</w:t>
+            </w:r>
+            <w:proofErr w:type="spellEnd"/>
           </w:p>
         </w:tc>
         <w:tc>
@@ -19412,7 +19480,7 @@
                 <w:sz w:val="22"/>
                 <w:lang w:val="es-MX"/>
               </w:rPr>
-              <w:t>2.5</w:t>
+              <w:t>-</w:t>
             </w:r>
           </w:p>
         </w:tc>
@@ -19514,6 +19582,32 @@
                 <w:lang w:val="es-MX"/>
               </w:rPr>
             </w:pPr>
+            <w:r>
+              <w:rPr>
+                <w:b w:val="0"/>
+                <w:sz w:val="22"/>
+                <w:lang w:val="es-MX"/>
+              </w:rPr>
+              <w:t>Introducción de Docker, HTTP</w:t>
+            </w:r>
+            <w:r>
+              <w:rPr>
+                <w:b w:val="0"/>
+                <w:sz w:val="22"/>
+                <w:lang w:val="es-MX"/>
+              </w:rPr>
+              <w:t xml:space="preserve">, error 404 y error 200 de un servidor para proyectos de </w:t>
+            </w:r>
+            <w:proofErr w:type="spellStart"/>
+            <w:r>
+              <w:rPr>
+                <w:b w:val="0"/>
+                <w:sz w:val="22"/>
+                <w:lang w:val="es-MX"/>
+              </w:rPr>
+              <w:t>React</w:t>
+            </w:r>
+            <w:proofErr w:type="spellEnd"/>
           </w:p>
         </w:tc>
         <w:tc>
@@ -19630,6 +19724,50 @@
                 <w:lang w:val="es-MX"/>
               </w:rPr>
             </w:pPr>
+            <w:r>
+              <w:rPr>
+                <w:b w:val="0"/>
+                <w:sz w:val="22"/>
+                <w:lang w:val="es-MX"/>
+              </w:rPr>
+              <w:t xml:space="preserve">Creación de una API </w:t>
+            </w:r>
+            <w:proofErr w:type="spellStart"/>
+            <w:r>
+              <w:rPr>
+                <w:b w:val="0"/>
+                <w:sz w:val="22"/>
+                <w:lang w:val="es-MX"/>
+              </w:rPr>
+              <w:t>Rest</w:t>
+            </w:r>
+            <w:proofErr w:type="spellEnd"/>
+            <w:r>
+              <w:rPr>
+                <w:b w:val="0"/>
+                <w:sz w:val="22"/>
+                <w:lang w:val="es-MX"/>
+              </w:rPr>
+              <w:t xml:space="preserve"> donde se usará el patrón MVC (Modelo Vista controlador) y el ORM </w:t>
+            </w:r>
+            <w:proofErr w:type="spellStart"/>
+            <w:r>
+              <w:rPr>
+                <w:b w:val="0"/>
+                <w:sz w:val="22"/>
+                <w:lang w:val="es-MX"/>
+              </w:rPr>
+              <w:t>Sequelize</w:t>
+            </w:r>
+            <w:proofErr w:type="spellEnd"/>
+            <w:r>
+              <w:rPr>
+                <w:b w:val="0"/>
+                <w:sz w:val="22"/>
+                <w:lang w:val="es-MX"/>
+              </w:rPr>
+              <w:t>.</w:t>
+            </w:r>
           </w:p>
         </w:tc>
         <w:tc>
@@ -19746,17 +19884,50 @@
                 <w:lang w:val="es-MX"/>
               </w:rPr>
             </w:pPr>
-          </w:p>
-          <w:p>
-            <w:pPr>
-              <w:spacing w:line="360" w:lineRule="auto"/>
-              <w:jc w:val="center"/>
-              <w:rPr>
-                <w:b w:val="0"/>
-                <w:sz w:val="22"/>
-                <w:lang w:val="es-MX"/>
-              </w:rPr>
-            </w:pPr>
+            <w:r>
+              <w:rPr>
+                <w:b w:val="0"/>
+                <w:sz w:val="22"/>
+                <w:lang w:val="es-MX"/>
+              </w:rPr>
+              <w:t xml:space="preserve">Inserción </w:t>
+            </w:r>
+            <w:r>
+              <w:rPr>
+                <w:b w:val="0"/>
+                <w:sz w:val="22"/>
+                <w:lang w:val="es-MX"/>
+              </w:rPr>
+              <w:t xml:space="preserve">de </w:t>
+            </w:r>
+            <w:proofErr w:type="spellStart"/>
+            <w:r>
+              <w:rPr>
+                <w:b w:val="0"/>
+                <w:sz w:val="22"/>
+                <w:lang w:val="es-MX"/>
+              </w:rPr>
+              <w:t>props</w:t>
+            </w:r>
+            <w:proofErr w:type="spellEnd"/>
+            <w:r>
+              <w:rPr>
+                <w:b w:val="0"/>
+                <w:sz w:val="22"/>
+                <w:lang w:val="es-MX"/>
+              </w:rPr>
+              <w:t>, composición de com</w:t>
+            </w:r>
+            <w:bookmarkStart w:id="0" w:name="_GoBack"/>
+            <w:bookmarkEnd w:id="0"/>
+            <w:r>
+              <w:rPr>
+                <w:b w:val="0"/>
+                <w:sz w:val="22"/>
+                <w:lang w:val="es-MX"/>
+              </w:rPr>
+              <w:t>ponentes, validación de formularios y estructura de carpetas profesional</w:t>
+            </w:r>
           </w:p>
         </w:tc>
         <w:tc>
@@ -21729,7 +21900,7 @@
                     </wp:anchor>
                   </w:drawing>
                 </mc:Choice>
-                <mc:Fallback xmlns:w16sdtfl="http://schemas.microsoft.com/office/word/2024/wordml/sdtformatlock" xmlns:w16sdtdh="http://schemas.microsoft.com/office/word/2020/wordml/sdtdatahash" xmlns:w16du="http://schemas.microsoft.com/office/word/2023/wordml/word16du" xmlns:w16="http://schemas.microsoft.com/office/word/2018/wordml" xmlns:w16cex="http://schemas.microsoft.com/office/word/2018/wordml/cex" xmlns:oel="http://schemas.microsoft.com/office/2019/extlst">
+                <mc:Fallback xmlns:oel="http://schemas.microsoft.com/office/2019/extlst" xmlns:w16cex="http://schemas.microsoft.com/office/word/2018/wordml/cex" xmlns:w16="http://schemas.microsoft.com/office/word/2018/wordml" xmlns:w16du="http://schemas.microsoft.com/office/word/2023/wordml/word16du" xmlns:w16sdtdh="http://schemas.microsoft.com/office/word/2020/wordml/sdtdatahash" xmlns:w16sdtfl="http://schemas.microsoft.com/office/word/2024/wordml/sdtformatlock">
                   <w:pict>
                     <v:rect w14:anchorId="18B09586" id="Rectángulo 9" o:spid="_x0000_s1026" style="position:absolute;margin-left:456.15pt;margin-top:4.25pt;width:44.65pt;height:25.85pt;z-index:251674624;visibility:visible;mso-wrap-style:square;mso-wrap-distance-left:9pt;mso-wrap-distance-top:0;mso-wrap-distance-right:9pt;mso-wrap-distance-bottom:0;mso-position-horizontal:absolute;mso-position-horizontal-relative:text;mso-position-vertical:absolute;mso-position-vertical-relative:text;v-text-anchor:middle" o:gfxdata="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" filled="f" strokecolor="#09101d [484]" strokeweight="1pt"/>
                   </w:pict>
@@ -24849,6 +25020,15 @@
 </file>
 
 <file path=customXml/item1.xml><?xml version="1.0" encoding="utf-8"?>
+<?mso-contentType ?>
+<FormTemplates xmlns="http://schemas.microsoft.com/sharepoint/v3/contenttype/forms">
+  <Display>DocumentLibraryForm</Display>
+  <Edit>DocumentLibraryForm</Edit>
+  <New>DocumentLibraryForm</New>
+</FormTemplates>
+</file>
+
+<file path=customXml/item2.xml><?xml version="1.0" encoding="utf-8"?>
 <p:properties xmlns:p="http://schemas.microsoft.com/office/2006/metadata/properties" xmlns:xsi="http://www.w3.org/2001/XMLSchema-instance" xmlns:pc="http://schemas.microsoft.com/office/infopath/2007/PartnerControls">
   <documentManagement>
     <TaxCatchAll xmlns="ee27a0f9-7ff9-4c05-b61a-f7053cc3ff56" xsi:nil="true"/>
@@ -24874,15 +25054,6 @@
     </SharedWithUsers>
   </documentManagement>
 </p:properties>
-</file>
-
-<file path=customXml/item2.xml><?xml version="1.0" encoding="utf-8"?>
-<?mso-contentType ?>
-<FormTemplates xmlns="http://schemas.microsoft.com/sharepoint/v3/contenttype/forms">
-  <Display>DocumentLibraryForm</Display>
-  <Edit>DocumentLibraryForm</Edit>
-  <New>DocumentLibraryForm</New>
-</FormTemplates>
 </file>
 
 <file path=customXml/item3.xml><?xml version="1.0" encoding="utf-8"?>
@@ -25214,20 +25385,20 @@
 </file>
 
 <file path=customXml/itemProps1.xml><?xml version="1.0" encoding="utf-8"?>
+<ds:datastoreItem xmlns:ds="http://schemas.openxmlformats.org/officeDocument/2006/customXml" ds:itemID="{21DA1112-85AB-4ED2-BDE2-25A2490B57E1}">
+  <ds:schemaRefs>
+    <ds:schemaRef ds:uri="http://schemas.microsoft.com/sharepoint/v3/contenttype/forms"/>
+  </ds:schemaRefs>
+</ds:datastoreItem>
+</file>
+
+<file path=customXml/itemProps2.xml><?xml version="1.0" encoding="utf-8"?>
 <ds:datastoreItem xmlns:ds="http://schemas.openxmlformats.org/officeDocument/2006/customXml" ds:itemID="{8B365F48-C2B5-4E3D-BA44-D9D74DBA7350}">
   <ds:schemaRefs>
     <ds:schemaRef ds:uri="http://schemas.microsoft.com/office/2006/metadata/properties"/>
     <ds:schemaRef ds:uri="http://schemas.microsoft.com/office/infopath/2007/PartnerControls"/>
     <ds:schemaRef ds:uri="ee27a0f9-7ff9-4c05-b61a-f7053cc3ff56"/>
     <ds:schemaRef ds:uri="8b0498ea-4bc6-4676-a87b-9cffe7f59fc7"/>
-  </ds:schemaRefs>
-</ds:datastoreItem>
-</file>
-
-<file path=customXml/itemProps2.xml><?xml version="1.0" encoding="utf-8"?>
-<ds:datastoreItem xmlns:ds="http://schemas.openxmlformats.org/officeDocument/2006/customXml" ds:itemID="{21DA1112-85AB-4ED2-BDE2-25A2490B57E1}">
-  <ds:schemaRefs>
-    <ds:schemaRef ds:uri="http://schemas.microsoft.com/sharepoint/v3/contenttype/forms"/>
   </ds:schemaRefs>
 </ds:datastoreItem>
 </file>
@@ -25252,7 +25423,7 @@
 </file>
 
 <file path=customXml/itemProps4.xml><?xml version="1.0" encoding="utf-8"?>
-<ds:datastoreItem xmlns:ds="http://schemas.openxmlformats.org/officeDocument/2006/customXml" ds:itemID="{72340F76-5D38-413B-A9EC-9A08557A4B33}">
+<ds:datastoreItem xmlns:ds="http://schemas.openxmlformats.org/officeDocument/2006/customXml" ds:itemID="{67009DE6-3FF4-4335-AAF7-1ED8FF5AC4C3}">
   <ds:schemaRefs>
     <ds:schemaRef ds:uri="http://schemas.openxmlformats.org/officeDocument/2006/bibliography"/>
   </ds:schemaRefs>

</xml_diff>